<commit_message>
Post pres results commit
</commit_message>
<xml_diff>
--- a/Additional/ReportManuscript/20240722_Report.docx
+++ b/Additional/ReportManuscript/20240722_Report.docx
@@ -233,7 +233,55 @@
         <w:rPr>
           <w:lang w:eastAsia="en-IN"/>
         </w:rPr>
-        <w:t>Each worker ant can adaptively choose between foraging or stealing resources from another colony. Workers stealing from another colony or returning with resources to their home colony undergo a recognition check by a random worker, where entry is permitted if the intruder is recognized as a nestmate.</w:t>
+        <w:t>Each worker ant can choose between foraging</w:t>
+      </w:r>
+      <w:r>
+        <w:rPr>
+          <w:lang w:eastAsia="en-IN"/>
+        </w:rPr>
+        <w:t xml:space="preserve"> from a common food stock</w:t>
+      </w:r>
+      <w:r>
+        <w:rPr>
+          <w:lang w:eastAsia="en-IN"/>
+        </w:rPr>
+        <w:t xml:space="preserve"> or stealing </w:t>
+      </w:r>
+      <w:r>
+        <w:rPr>
+          <w:lang w:eastAsia="en-IN"/>
+        </w:rPr>
+        <w:t xml:space="preserve">food </w:t>
+      </w:r>
+      <w:r>
+        <w:rPr>
+          <w:lang w:eastAsia="en-IN"/>
+        </w:rPr>
+        <w:t>from another colony</w:t>
+      </w:r>
+      <w:r>
+        <w:rPr>
+          <w:lang w:eastAsia="en-IN"/>
+        </w:rPr>
+        <w:t>, with the relative probabilities depending on a probability function</w:t>
+      </w:r>
+      <w:r>
+        <w:rPr>
+          <w:lang w:eastAsia="en-IN"/>
+        </w:rPr>
+        <w:t xml:space="preserve">. Workers stealing from another colony or returning with </w:t>
+      </w:r>
+      <w:r>
+        <w:rPr>
+          <w:lang w:eastAsia="en-IN"/>
+        </w:rPr>
+        <w:t>foraged food</w:t>
+      </w:r>
+      <w:r>
+        <w:rPr>
+          <w:lang w:eastAsia="en-IN"/>
+        </w:rPr>
+        <w:t xml:space="preserve"> to their home colony undergo a recognition check by a random worker, where entry is permitted if the intruder is recognized as a nestmate.</w:t>
       </w:r>
       <w:r>
         <w:rPr>
@@ -7340,6 +7388,338 @@
         </w:rPr>
       </w:pPr>
     </w:p>
+    <w:p>
+      <w:pPr>
+        <w:rPr>
+          <w:rFonts w:eastAsiaTheme="minorEastAsia"/>
+          <w:lang w:eastAsia="en-IN"/>
+        </w:rPr>
+      </w:pPr>
+      <w:r>
+        <w:rPr>
+          <w:rFonts w:eastAsiaTheme="minorEastAsia"/>
+          <w:lang w:eastAsia="en-IN"/>
+        </w:rPr>
+        <w:t>Edits to have</w:t>
+      </w:r>
+      <w:r>
+        <w:rPr>
+          <w:rFonts w:eastAsiaTheme="minorEastAsia"/>
+          <w:lang w:eastAsia="en-IN"/>
+        </w:rPr>
+        <w:t xml:space="preserve"> in materials and methods</w:t>
+      </w:r>
+    </w:p>
+    <w:p>
+      <w:pPr>
+        <w:pStyle w:val="ListParagraph"/>
+        <w:numPr>
+          <w:ilvl w:val="0"/>
+          <w:numId w:val="5"/>
+        </w:numPr>
+        <w:rPr>
+          <w:rFonts w:eastAsiaTheme="minorEastAsia"/>
+          <w:lang w:eastAsia="en-IN"/>
+        </w:rPr>
+      </w:pPr>
+      <w:r>
+        <w:rPr>
+          <w:rFonts w:eastAsiaTheme="minorEastAsia"/>
+          <w:lang w:eastAsia="en-IN"/>
+        </w:rPr>
+        <w:t>Add why the two mu’s are different</w:t>
+      </w:r>
+    </w:p>
+    <w:p>
+      <w:pPr>
+        <w:pStyle w:val="ListParagraph"/>
+        <w:numPr>
+          <w:ilvl w:val="0"/>
+          <w:numId w:val="5"/>
+        </w:numPr>
+        <w:rPr>
+          <w:rFonts w:eastAsiaTheme="minorEastAsia"/>
+          <w:lang w:eastAsia="en-IN"/>
+        </w:rPr>
+      </w:pPr>
+      <w:r>
+        <w:rPr>
+          <w:rFonts w:eastAsiaTheme="minorEastAsia"/>
+          <w:lang w:eastAsia="en-IN"/>
+        </w:rPr>
+        <w:t xml:space="preserve">Add lineage numbers </w:t>
+      </w:r>
+    </w:p>
+    <w:p>
+      <w:pPr>
+        <w:pStyle w:val="ListParagraph"/>
+        <w:numPr>
+          <w:ilvl w:val="0"/>
+          <w:numId w:val="5"/>
+        </w:numPr>
+        <w:rPr>
+          <w:rFonts w:eastAsiaTheme="minorEastAsia"/>
+          <w:lang w:eastAsia="en-IN"/>
+        </w:rPr>
+      </w:pPr>
+      <w:r>
+        <w:rPr>
+          <w:rFonts w:eastAsiaTheme="minorEastAsia"/>
+          <w:lang w:eastAsia="en-IN"/>
+        </w:rPr>
+        <w:t>Add initialisation values and how things start</w:t>
+      </w:r>
+    </w:p>
+    <w:p>
+      <w:pPr>
+        <w:pStyle w:val="ListParagraph"/>
+        <w:numPr>
+          <w:ilvl w:val="0"/>
+          <w:numId w:val="5"/>
+        </w:numPr>
+        <w:rPr>
+          <w:rFonts w:eastAsiaTheme="minorEastAsia"/>
+          <w:lang w:eastAsia="en-IN"/>
+        </w:rPr>
+      </w:pPr>
+      <w:r>
+        <w:rPr>
+          <w:rFonts w:eastAsiaTheme="minorEastAsia"/>
+          <w:lang w:eastAsia="en-IN"/>
+        </w:rPr>
+        <w:lastRenderedPageBreak/>
+        <w:t>Add end time</w:t>
+      </w:r>
+    </w:p>
+    <w:p>
+      <w:pPr>
+        <w:pStyle w:val="ListParagraph"/>
+        <w:numPr>
+          <w:ilvl w:val="0"/>
+          <w:numId w:val="5"/>
+        </w:numPr>
+        <w:rPr>
+          <w:rFonts w:eastAsiaTheme="minorEastAsia"/>
+          <w:lang w:eastAsia="en-IN"/>
+        </w:rPr>
+      </w:pPr>
+      <w:r>
+        <w:rPr>
+          <w:rFonts w:eastAsiaTheme="minorEastAsia"/>
+          <w:lang w:eastAsia="en-IN"/>
+        </w:rPr>
+        <w:t>Number of replicates</w:t>
+      </w:r>
+      <w:r>
+        <w:rPr>
+          <w:rFonts w:eastAsiaTheme="minorEastAsia"/>
+          <w:lang w:eastAsia="en-IN"/>
+        </w:rPr>
+        <w:t xml:space="preserve"> to be mentioned</w:t>
+      </w:r>
+    </w:p>
+    <w:p>
+      <w:pPr>
+        <w:pStyle w:val="ListParagraph"/>
+        <w:numPr>
+          <w:ilvl w:val="0"/>
+          <w:numId w:val="5"/>
+        </w:numPr>
+        <w:rPr>
+          <w:rFonts w:eastAsiaTheme="minorEastAsia"/>
+          <w:lang w:eastAsia="en-IN"/>
+        </w:rPr>
+      </w:pPr>
+      <w:r>
+        <w:rPr>
+          <w:rFonts w:eastAsiaTheme="minorEastAsia"/>
+          <w:lang w:eastAsia="en-IN"/>
+        </w:rPr>
+        <w:t>Replicate issue to be solved</w:t>
+      </w:r>
+    </w:p>
+    <w:p>
+      <w:pPr>
+        <w:pStyle w:val="ListParagraph"/>
+        <w:numPr>
+          <w:ilvl w:val="0"/>
+          <w:numId w:val="5"/>
+        </w:numPr>
+        <w:rPr>
+          <w:rFonts w:eastAsiaTheme="minorEastAsia"/>
+          <w:lang w:eastAsia="en-IN"/>
+        </w:rPr>
+      </w:pPr>
+      <w:r>
+        <w:rPr>
+          <w:rFonts w:eastAsiaTheme="minorEastAsia"/>
+          <w:lang w:eastAsia="en-IN"/>
+        </w:rPr>
+        <w:t>Images to be beautified</w:t>
+      </w:r>
+    </w:p>
+    <w:p>
+      <w:pPr>
+        <w:pStyle w:val="ListParagraph"/>
+        <w:numPr>
+          <w:ilvl w:val="0"/>
+          <w:numId w:val="5"/>
+        </w:numPr>
+        <w:rPr>
+          <w:rFonts w:eastAsiaTheme="minorEastAsia"/>
+          <w:lang w:eastAsia="en-IN"/>
+        </w:rPr>
+      </w:pPr>
+      <w:r>
+        <w:rPr>
+          <w:rFonts w:eastAsiaTheme="minorEastAsia"/>
+          <w:lang w:eastAsia="en-IN"/>
+        </w:rPr>
+        <w:t>Combine them into panels</w:t>
+      </w:r>
+    </w:p>
+    <w:p>
+      <w:pPr>
+        <w:pStyle w:val="ListParagraph"/>
+        <w:numPr>
+          <w:ilvl w:val="0"/>
+          <w:numId w:val="5"/>
+        </w:numPr>
+        <w:rPr>
+          <w:rFonts w:eastAsiaTheme="minorEastAsia"/>
+          <w:lang w:eastAsia="en-IN"/>
+        </w:rPr>
+      </w:pPr>
+      <w:r>
+        <w:rPr>
+          <w:rFonts w:eastAsiaTheme="minorEastAsia"/>
+          <w:lang w:eastAsia="en-IN"/>
+        </w:rPr>
+        <w:t>Larger dTickTime to see that</w:t>
+      </w:r>
+    </w:p>
+    <w:p>
+      <w:pPr>
+        <w:pStyle w:val="ListParagraph"/>
+        <w:numPr>
+          <w:ilvl w:val="0"/>
+          <w:numId w:val="5"/>
+        </w:numPr>
+        <w:rPr>
+          <w:rFonts w:eastAsiaTheme="minorEastAsia"/>
+          <w:lang w:eastAsia="en-IN"/>
+        </w:rPr>
+      </w:pPr>
+      <w:r>
+        <w:rPr>
+          <w:rFonts w:eastAsiaTheme="minorEastAsia"/>
+          <w:lang w:eastAsia="en-IN"/>
+        </w:rPr>
+        <w:t>Look at trajectories too</w:t>
+      </w:r>
+      <w:r>
+        <w:rPr>
+          <w:rFonts w:eastAsiaTheme="minorEastAsia"/>
+          <w:lang w:eastAsia="en-IN"/>
+        </w:rPr>
+        <w:t xml:space="preserve"> of reversals</w:t>
+      </w:r>
+    </w:p>
+    <w:p>
+      <w:pPr>
+        <w:pStyle w:val="ListParagraph"/>
+        <w:numPr>
+          <w:ilvl w:val="0"/>
+          <w:numId w:val="5"/>
+        </w:numPr>
+        <w:rPr>
+          <w:rFonts w:eastAsiaTheme="minorEastAsia"/>
+          <w:lang w:eastAsia="en-IN"/>
+        </w:rPr>
+      </w:pPr>
+      <w:r>
+        <w:rPr>
+          <w:rFonts w:eastAsiaTheme="minorEastAsia"/>
+          <w:lang w:eastAsia="en-IN"/>
+        </w:rPr>
+        <w:t>Look at Pcontrols of Co-evolution Const Pop Stock</w:t>
+      </w:r>
+    </w:p>
+    <w:p>
+      <w:pPr>
+        <w:rPr>
+          <w:rFonts w:eastAsiaTheme="minorEastAsia"/>
+          <w:lang w:eastAsia="en-IN"/>
+        </w:rPr>
+      </w:pPr>
+    </w:p>
+    <w:p>
+      <w:pPr>
+        <w:pStyle w:val="ListParagraph"/>
+        <w:numPr>
+          <w:ilvl w:val="0"/>
+          <w:numId w:val="5"/>
+        </w:numPr>
+        <w:rPr>
+          <w:rFonts w:eastAsiaTheme="minorEastAsia"/>
+          <w:lang w:eastAsia="en-IN"/>
+        </w:rPr>
+      </w:pPr>
+      <w:r>
+        <w:rPr>
+          <w:rFonts w:eastAsiaTheme="minorEastAsia"/>
+          <w:lang w:eastAsia="en-IN"/>
+        </w:rPr>
+        <w:t>Add cue control to model</w:t>
+      </w:r>
+    </w:p>
+    <w:p>
+      <w:pPr>
+        <w:pStyle w:val="ListParagraph"/>
+        <w:numPr>
+          <w:ilvl w:val="0"/>
+          <w:numId w:val="5"/>
+        </w:numPr>
+        <w:rPr>
+          <w:rFonts w:eastAsiaTheme="minorEastAsia"/>
+          <w:lang w:eastAsia="en-IN"/>
+        </w:rPr>
+      </w:pPr>
+      <w:r>
+        <w:rPr>
+          <w:rFonts w:eastAsiaTheme="minorEastAsia"/>
+          <w:lang w:eastAsia="en-IN"/>
+        </w:rPr>
+        <w:t xml:space="preserve">Add </w:t>
+      </w:r>
+      <w:r>
+        <w:rPr>
+          <w:rFonts w:eastAsiaTheme="minorEastAsia"/>
+          <w:lang w:eastAsia="en-IN"/>
+        </w:rPr>
+        <w:t>lineage control to model</w:t>
+      </w:r>
+    </w:p>
+    <w:p>
+      <w:pPr>
+        <w:pStyle w:val="ListParagraph"/>
+        <w:numPr>
+          <w:ilvl w:val="0"/>
+          <w:numId w:val="5"/>
+        </w:numPr>
+        <w:rPr>
+          <w:rFonts w:eastAsiaTheme="minorEastAsia"/>
+          <w:lang w:eastAsia="en-IN"/>
+        </w:rPr>
+      </w:pPr>
+      <w:r>
+        <w:rPr>
+          <w:rFonts w:eastAsiaTheme="minorEastAsia"/>
+          <w:lang w:eastAsia="en-IN"/>
+        </w:rPr>
+        <w:t>Keep successful rep numbers in the model too</w:t>
+      </w:r>
+    </w:p>
     <w:sectPr>
       <w:pgSz w:w="11906" w:h="16838"/>
       <w:pgMar w:top="1440" w:right="1440" w:bottom="1440" w:left="1440" w:header="708" w:footer="708" w:gutter="0"/>
@@ -7353,6 +7733,119 @@
 <file path=word/numbering.xml><?xml version="1.0" encoding="utf-8"?>
 <w:numbering xmlns:wpc="http://schemas.microsoft.com/office/word/2010/wordprocessingCanvas" xmlns:cx="http://schemas.microsoft.com/office/drawing/2014/chartex" xmlns:cx1="http://schemas.microsoft.com/office/drawing/2015/9/8/chartex" xmlns:cx2="http://schemas.microsoft.com/office/drawing/2015/10/21/chartex" xmlns:cx3="http://schemas.microsoft.com/office/drawing/2016/5/9/chartex" xmlns:cx4="http://schemas.microsoft.com/office/drawing/2016/5/10/chartex" xmlns:cx5="http://schemas.microsoft.com/office/drawing/2016/5/11/chartex" xmlns:cx6="http://schemas.microsoft.com/office/drawing/2016/5/12/chartex" xmlns:cx7="http://schemas.microsoft.com/office/drawing/2016/5/13/chartex" xmlns:cx8="http://schemas.microsoft.com/office/drawing/2016/5/14/chartex" xmlns:mc="http://schemas.openxmlformats.org/markup-compatibility/2006" xmlns:aink="http://schemas.microsoft.com/office/drawing/2016/ink" xmlns:am3d="http://schemas.microsoft.com/office/drawing/2017/model3d" xmlns:o="urn:schemas-microsoft-com:office:office" xmlns:oel="http://schemas.microsoft.com/office/2019/extlst" xmlns:r="http://schemas.openxmlformats.org/officeDocument/2006/relationships" xmlns:m="http://schemas.openxmlformats.org/officeDocument/2006/math" xmlns:v="urn:schemas-microsoft-com:vml" xmlns:wp14="http://schemas.microsoft.com/office/word/2010/wordprocessingDrawing" xmlns:wp="http://schemas.openxmlformats.org/drawingml/2006/wordprocessingDrawing" xmlns:w10="urn:schemas-microsoft-com:office:word" xmlns:w="http://schemas.openxmlformats.org/wordprocessingml/2006/main" xmlns:w14="http://schemas.microsoft.com/office/word/2010/wordml" xmlns:w15="http://schemas.microsoft.com/office/word/2012/wordml" xmlns:w16cex="http://schemas.microsoft.com/office/word/2018/wordml/cex" xmlns:w16cid="http://schemas.microsoft.com/office/word/2016/wordml/cid" xmlns:w16="http://schemas.microsoft.com/office/word/2018/wordml" xmlns:w16du="http://schemas.microsoft.com/office/word/2023/wordml/word16du" xmlns:w16sdtdh="http://schemas.microsoft.com/office/word/2020/wordml/sdtdatahash" xmlns:w16se="http://schemas.microsoft.com/office/word/2015/wordml/symex" xmlns:wpg="http://schemas.microsoft.com/office/word/2010/wordprocessingGroup" xmlns:wpi="http://schemas.microsoft.com/office/word/2010/wordprocessingInk" xmlns:wne="http://schemas.microsoft.com/office/word/2006/wordml" xmlns:wps="http://schemas.microsoft.com/office/word/2010/wordprocessingShape" mc:Ignorable="w14 w15 w16se w16cid w16 w16cex w16sdtdh w16du wp14">
   <w:abstractNum w:abstractNumId="0" w15:restartNumberingAfterBreak="0">
+    <w:nsid w:val="26182139"/>
+    <w:multiLevelType w:val="hybridMultilevel"/>
+    <w:tmpl w:val="6D0CE8E2"/>
+    <w:lvl w:ilvl="0" w:tplc="04090001">
+      <w:start w:val="1"/>
+      <w:numFmt w:val="bullet"/>
+      <w:lvlText w:val=""/>
+      <w:lvlJc w:val="left"/>
+      <w:pPr>
+        <w:ind w:left="720" w:hanging="360"/>
+      </w:pPr>
+      <w:rPr>
+        <w:rFonts w:ascii="Symbol" w:hAnsi="Symbol" w:hint="default"/>
+      </w:rPr>
+    </w:lvl>
+    <w:lvl w:ilvl="1" w:tplc="04090003" w:tentative="1">
+      <w:start w:val="1"/>
+      <w:numFmt w:val="bullet"/>
+      <w:lvlText w:val="o"/>
+      <w:lvlJc w:val="left"/>
+      <w:pPr>
+        <w:ind w:left="1440" w:hanging="360"/>
+      </w:pPr>
+      <w:rPr>
+        <w:rFonts w:ascii="Courier New" w:hAnsi="Courier New" w:cs="Courier New" w:hint="default"/>
+      </w:rPr>
+    </w:lvl>
+    <w:lvl w:ilvl="2" w:tplc="04090005" w:tentative="1">
+      <w:start w:val="1"/>
+      <w:numFmt w:val="bullet"/>
+      <w:lvlText w:val=""/>
+      <w:lvlJc w:val="left"/>
+      <w:pPr>
+        <w:ind w:left="2160" w:hanging="360"/>
+      </w:pPr>
+      <w:rPr>
+        <w:rFonts w:ascii="Wingdings" w:hAnsi="Wingdings" w:hint="default"/>
+      </w:rPr>
+    </w:lvl>
+    <w:lvl w:ilvl="3" w:tplc="04090001" w:tentative="1">
+      <w:start w:val="1"/>
+      <w:numFmt w:val="bullet"/>
+      <w:lvlText w:val=""/>
+      <w:lvlJc w:val="left"/>
+      <w:pPr>
+        <w:ind w:left="2880" w:hanging="360"/>
+      </w:pPr>
+      <w:rPr>
+        <w:rFonts w:ascii="Symbol" w:hAnsi="Symbol" w:hint="default"/>
+      </w:rPr>
+    </w:lvl>
+    <w:lvl w:ilvl="4" w:tplc="04090003" w:tentative="1">
+      <w:start w:val="1"/>
+      <w:numFmt w:val="bullet"/>
+      <w:lvlText w:val="o"/>
+      <w:lvlJc w:val="left"/>
+      <w:pPr>
+        <w:ind w:left="3600" w:hanging="360"/>
+      </w:pPr>
+      <w:rPr>
+        <w:rFonts w:ascii="Courier New" w:hAnsi="Courier New" w:cs="Courier New" w:hint="default"/>
+      </w:rPr>
+    </w:lvl>
+    <w:lvl w:ilvl="5" w:tplc="04090005" w:tentative="1">
+      <w:start w:val="1"/>
+      <w:numFmt w:val="bullet"/>
+      <w:lvlText w:val=""/>
+      <w:lvlJc w:val="left"/>
+      <w:pPr>
+        <w:ind w:left="4320" w:hanging="360"/>
+      </w:pPr>
+      <w:rPr>
+        <w:rFonts w:ascii="Wingdings" w:hAnsi="Wingdings" w:hint="default"/>
+      </w:rPr>
+    </w:lvl>
+    <w:lvl w:ilvl="6" w:tplc="04090001" w:tentative="1">
+      <w:start w:val="1"/>
+      <w:numFmt w:val="bullet"/>
+      <w:lvlText w:val=""/>
+      <w:lvlJc w:val="left"/>
+      <w:pPr>
+        <w:ind w:left="5040" w:hanging="360"/>
+      </w:pPr>
+      <w:rPr>
+        <w:rFonts w:ascii="Symbol" w:hAnsi="Symbol" w:hint="default"/>
+      </w:rPr>
+    </w:lvl>
+    <w:lvl w:ilvl="7" w:tplc="04090003" w:tentative="1">
+      <w:start w:val="1"/>
+      <w:numFmt w:val="bullet"/>
+      <w:lvlText w:val="o"/>
+      <w:lvlJc w:val="left"/>
+      <w:pPr>
+        <w:ind w:left="5760" w:hanging="360"/>
+      </w:pPr>
+      <w:rPr>
+        <w:rFonts w:ascii="Courier New" w:hAnsi="Courier New" w:cs="Courier New" w:hint="default"/>
+      </w:rPr>
+    </w:lvl>
+    <w:lvl w:ilvl="8" w:tplc="04090005" w:tentative="1">
+      <w:start w:val="1"/>
+      <w:numFmt w:val="bullet"/>
+      <w:lvlText w:val=""/>
+      <w:lvlJc w:val="left"/>
+      <w:pPr>
+        <w:ind w:left="6480" w:hanging="360"/>
+      </w:pPr>
+      <w:rPr>
+        <w:rFonts w:ascii="Wingdings" w:hAnsi="Wingdings" w:hint="default"/>
+      </w:rPr>
+    </w:lvl>
+  </w:abstractNum>
+  <w:abstractNum w:abstractNumId="1" w15:restartNumberingAfterBreak="0">
     <w:nsid w:val="3A580CB4"/>
     <w:multiLevelType w:val="hybridMultilevel"/>
     <w:tmpl w:val="FA589CF6"/>
@@ -7465,7 +7958,120 @@
       </w:rPr>
     </w:lvl>
   </w:abstractNum>
-  <w:abstractNum w:abstractNumId="1" w15:restartNumberingAfterBreak="0">
+  <w:abstractNum w:abstractNumId="2" w15:restartNumberingAfterBreak="0">
+    <w:nsid w:val="557402B3"/>
+    <w:multiLevelType w:val="hybridMultilevel"/>
+    <w:tmpl w:val="442E172A"/>
+    <w:lvl w:ilvl="0" w:tplc="04090001">
+      <w:start w:val="1"/>
+      <w:numFmt w:val="bullet"/>
+      <w:lvlText w:val=""/>
+      <w:lvlJc w:val="left"/>
+      <w:pPr>
+        <w:ind w:left="720" w:hanging="360"/>
+      </w:pPr>
+      <w:rPr>
+        <w:rFonts w:ascii="Symbol" w:hAnsi="Symbol" w:hint="default"/>
+      </w:rPr>
+    </w:lvl>
+    <w:lvl w:ilvl="1" w:tplc="04090003" w:tentative="1">
+      <w:start w:val="1"/>
+      <w:numFmt w:val="bullet"/>
+      <w:lvlText w:val="o"/>
+      <w:lvlJc w:val="left"/>
+      <w:pPr>
+        <w:ind w:left="1440" w:hanging="360"/>
+      </w:pPr>
+      <w:rPr>
+        <w:rFonts w:ascii="Courier New" w:hAnsi="Courier New" w:cs="Courier New" w:hint="default"/>
+      </w:rPr>
+    </w:lvl>
+    <w:lvl w:ilvl="2" w:tplc="04090005" w:tentative="1">
+      <w:start w:val="1"/>
+      <w:numFmt w:val="bullet"/>
+      <w:lvlText w:val=""/>
+      <w:lvlJc w:val="left"/>
+      <w:pPr>
+        <w:ind w:left="2160" w:hanging="360"/>
+      </w:pPr>
+      <w:rPr>
+        <w:rFonts w:ascii="Wingdings" w:hAnsi="Wingdings" w:hint="default"/>
+      </w:rPr>
+    </w:lvl>
+    <w:lvl w:ilvl="3" w:tplc="04090001" w:tentative="1">
+      <w:start w:val="1"/>
+      <w:numFmt w:val="bullet"/>
+      <w:lvlText w:val=""/>
+      <w:lvlJc w:val="left"/>
+      <w:pPr>
+        <w:ind w:left="2880" w:hanging="360"/>
+      </w:pPr>
+      <w:rPr>
+        <w:rFonts w:ascii="Symbol" w:hAnsi="Symbol" w:hint="default"/>
+      </w:rPr>
+    </w:lvl>
+    <w:lvl w:ilvl="4" w:tplc="04090003" w:tentative="1">
+      <w:start w:val="1"/>
+      <w:numFmt w:val="bullet"/>
+      <w:lvlText w:val="o"/>
+      <w:lvlJc w:val="left"/>
+      <w:pPr>
+        <w:ind w:left="3600" w:hanging="360"/>
+      </w:pPr>
+      <w:rPr>
+        <w:rFonts w:ascii="Courier New" w:hAnsi="Courier New" w:cs="Courier New" w:hint="default"/>
+      </w:rPr>
+    </w:lvl>
+    <w:lvl w:ilvl="5" w:tplc="04090005" w:tentative="1">
+      <w:start w:val="1"/>
+      <w:numFmt w:val="bullet"/>
+      <w:lvlText w:val=""/>
+      <w:lvlJc w:val="left"/>
+      <w:pPr>
+        <w:ind w:left="4320" w:hanging="360"/>
+      </w:pPr>
+      <w:rPr>
+        <w:rFonts w:ascii="Wingdings" w:hAnsi="Wingdings" w:hint="default"/>
+      </w:rPr>
+    </w:lvl>
+    <w:lvl w:ilvl="6" w:tplc="04090001" w:tentative="1">
+      <w:start w:val="1"/>
+      <w:numFmt w:val="bullet"/>
+      <w:lvlText w:val=""/>
+      <w:lvlJc w:val="left"/>
+      <w:pPr>
+        <w:ind w:left="5040" w:hanging="360"/>
+      </w:pPr>
+      <w:rPr>
+        <w:rFonts w:ascii="Symbol" w:hAnsi="Symbol" w:hint="default"/>
+      </w:rPr>
+    </w:lvl>
+    <w:lvl w:ilvl="7" w:tplc="04090003" w:tentative="1">
+      <w:start w:val="1"/>
+      <w:numFmt w:val="bullet"/>
+      <w:lvlText w:val="o"/>
+      <w:lvlJc w:val="left"/>
+      <w:pPr>
+        <w:ind w:left="5760" w:hanging="360"/>
+      </w:pPr>
+      <w:rPr>
+        <w:rFonts w:ascii="Courier New" w:hAnsi="Courier New" w:cs="Courier New" w:hint="default"/>
+      </w:rPr>
+    </w:lvl>
+    <w:lvl w:ilvl="8" w:tplc="04090005" w:tentative="1">
+      <w:start w:val="1"/>
+      <w:numFmt w:val="bullet"/>
+      <w:lvlText w:val=""/>
+      <w:lvlJc w:val="left"/>
+      <w:pPr>
+        <w:ind w:left="6480" w:hanging="360"/>
+      </w:pPr>
+      <w:rPr>
+        <w:rFonts w:ascii="Wingdings" w:hAnsi="Wingdings" w:hint="default"/>
+      </w:rPr>
+    </w:lvl>
+  </w:abstractNum>
+  <w:abstractNum w:abstractNumId="3" w15:restartNumberingAfterBreak="0">
     <w:nsid w:val="5A4832A4"/>
     <w:multiLevelType w:val="hybridMultilevel"/>
     <w:tmpl w:val="1B20FC28"/>
@@ -7578,7 +8184,7 @@
       </w:rPr>
     </w:lvl>
   </w:abstractNum>
-  <w:abstractNum w:abstractNumId="2" w15:restartNumberingAfterBreak="0">
+  <w:abstractNum w:abstractNumId="4" w15:restartNumberingAfterBreak="0">
     <w:nsid w:val="68834048"/>
     <w:multiLevelType w:val="hybridMultilevel"/>
     <w:tmpl w:val="B6FA11D2"/>
@@ -7692,13 +8298,19 @@
     </w:lvl>
   </w:abstractNum>
   <w:num w:numId="1" w16cid:durableId="927933314">
-    <w:abstractNumId w:val="2"/>
+    <w:abstractNumId w:val="4"/>
   </w:num>
   <w:num w:numId="2" w16cid:durableId="8795031">
+    <w:abstractNumId w:val="3"/>
+  </w:num>
+  <w:num w:numId="3" w16cid:durableId="609432767">
     <w:abstractNumId w:val="1"/>
   </w:num>
-  <w:num w:numId="3" w16cid:durableId="609432767">
+  <w:num w:numId="4" w16cid:durableId="149058648">
     <w:abstractNumId w:val="0"/>
+  </w:num>
+  <w:num w:numId="5" w16cid:durableId="1280838484">
+    <w:abstractNumId w:val="2"/>
   </w:num>
 </w:numbering>
 </file>

</xml_diff>